<commit_message>
Zwischenbericht durchgelesen und angepasst...
</commit_message>
<xml_diff>
--- a/AbstractT5.docx
+++ b/AbstractT5.docx
@@ -310,21 +310,19 @@
       </w:r>
       <w:r>
         <w:rPr>
-          <w:highlight w:val="yellow"/>
-        </w:rPr>
-        <w:t>«</w:t>
-      </w:r>
-      <w:r>
-        <w:rPr>
           <w:rFonts w:ascii="Arial" w:hAnsi="Arial"/>
-          <w:highlight w:val="yellow"/>
-        </w:rPr>
-        <w:t>Draggen»</w:t>
-      </w:r>
-      <w:r>
-        <w:rPr>
-          <w:rFonts w:ascii="Arial" w:hAnsi="Arial" w:cs="Arial"/>
-          <w:i/>
+        </w:rPr>
+        <w:t xml:space="preserve">ziehen </w:t>
+      </w:r>
+      <w:r>
+        <w:rPr>
+          <w:rFonts w:ascii="Arial" w:hAnsi="Arial" w:cs="Arial"/>
+        </w:rPr>
+        <w:t>in den Graphen hinein und wieder heraus zoomen. Darunter</w:t>
+      </w:r>
+      <w:r>
+        <w:rPr>
+          <w:rFonts w:ascii="Arial" w:hAnsi="Arial" w:cs="Arial"/>
         </w:rPr>
         <w:t xml:space="preserve"> </w:t>
       </w:r>
@@ -332,18 +330,6 @@
         <w:rPr>
           <w:rFonts w:ascii="Arial" w:hAnsi="Arial" w:cs="Arial"/>
         </w:rPr>
-        <w:t>in den Graphen hinein und wieder heraus zoomen. Darunter</w:t>
-      </w:r>
-      <w:r>
-        <w:rPr>
-          <w:rFonts w:ascii="Arial" w:hAnsi="Arial" w:cs="Arial"/>
-        </w:rPr>
-        <w:t xml:space="preserve"> </w:t>
-      </w:r>
-      <w:r>
-        <w:rPr>
-          <w:rFonts w:ascii="Arial" w:hAnsi="Arial" w:cs="Arial"/>
-        </w:rPr>
         <w:t>be</w:t>
       </w:r>
       <w:r>
@@ -426,69 +412,11 @@
         </w:rPr>
         <w:t xml:space="preserve"> in </w:t>
       </w:r>
-      <w:proofErr w:type="spellStart"/>
-      <w:r>
-        <w:rPr>
-          <w:rFonts w:ascii="Arial" w:hAnsi="Arial" w:cs="Arial"/>
-          <w:i/>
-          <w:highlight w:val="yellow"/>
-        </w:rPr>
-        <w:t>scientific</w:t>
-      </w:r>
-      <w:proofErr w:type="spellEnd"/>
-      <w:r>
-        <w:rPr>
-          <w:rFonts w:ascii="Arial" w:hAnsi="Arial" w:cs="Arial"/>
-          <w:i/>
-          <w:highlight w:val="yellow"/>
-        </w:rPr>
-        <w:t>/</w:t>
-      </w:r>
-      <w:proofErr w:type="spellStart"/>
-      <w:r>
-        <w:rPr>
-          <w:rFonts w:ascii="Arial" w:hAnsi="Arial" w:cs="Arial"/>
-          <w:i/>
-          <w:highlight w:val="yellow"/>
-        </w:rPr>
-        <w:t>engeneering</w:t>
-      </w:r>
-      <w:proofErr w:type="spellEnd"/>
-      <w:r>
-        <w:rPr>
-          <w:rFonts w:ascii="Arial" w:hAnsi="Arial" w:cs="Arial"/>
-          <w:i/>
-          <w:highlight w:val="yellow"/>
-        </w:rPr>
-        <w:t xml:space="preserve"> </w:t>
-      </w:r>
-      <w:proofErr w:type="spellStart"/>
-      <w:r>
-        <w:rPr>
-          <w:rFonts w:ascii="Arial" w:hAnsi="Arial" w:cs="Arial"/>
-          <w:i/>
-          <w:highlight w:val="yellow"/>
-        </w:rPr>
-        <w:t>format</w:t>
-      </w:r>
-      <w:proofErr w:type="spellEnd"/>
-      <w:r>
-        <w:rPr>
-          <w:rFonts w:ascii="Arial" w:hAnsi="Arial" w:cs="Arial"/>
-        </w:rPr>
-        <w:t xml:space="preserve"> eingegeben werden können. Die Eingabe wird </w:t>
-      </w:r>
-      <w:r>
-        <w:rPr>
-          <w:rFonts w:ascii="Arial" w:hAnsi="Arial" w:cs="Arial"/>
-        </w:rPr>
-        <w:t>anschliessend</w:t>
-      </w:r>
-      <w:r>
-        <w:rPr>
-          <w:rFonts w:ascii="Arial" w:hAnsi="Arial" w:cs="Arial"/>
-        </w:rPr>
-        <w:t xml:space="preserve"> übernommen und die resultierende Kurve </w:t>
+      <w:r>
+        <w:rPr>
+          <w:rFonts w:ascii="Arial" w:hAnsi="Arial" w:cs="Arial"/>
+        </w:rPr>
+        <w:t xml:space="preserve">ENG- </w:t>
       </w:r>
       <w:bookmarkStart w:id="0" w:name="_GoBack"/>
       <w:bookmarkEnd w:id="0"/>
@@ -496,7 +424,25 @@
         <w:rPr>
           <w:rFonts w:ascii="Arial" w:hAnsi="Arial" w:cs="Arial"/>
         </w:rPr>
-        <w:t xml:space="preserve">dargestellt. </w:t>
+        <w:t xml:space="preserve">Format </w:t>
+      </w:r>
+      <w:r>
+        <w:rPr>
+          <w:rFonts w:ascii="Arial" w:hAnsi="Arial" w:cs="Arial"/>
+        </w:rPr>
+        <w:t xml:space="preserve">eingegeben werden können. Die Eingabe wird </w:t>
+      </w:r>
+      <w:r>
+        <w:rPr>
+          <w:rFonts w:ascii="Arial" w:hAnsi="Arial" w:cs="Arial"/>
+        </w:rPr>
+        <w:t>anschliessend</w:t>
+      </w:r>
+      <w:r>
+        <w:rPr>
+          <w:rFonts w:ascii="Arial" w:hAnsi="Arial" w:cs="Arial"/>
+        </w:rPr>
+        <w:t xml:space="preserve"> übernommen und die resultierende Kurve dargestellt. </w:t>
       </w:r>
     </w:p>
     <w:p>
@@ -640,7 +586,7 @@
         <w:noProof/>
         <w:sz w:val="18"/>
       </w:rPr>
-      <w:t>16.05.2019</w:t>
+      <w:t>21.05.2019</w:t>
     </w:r>
     <w:r>
       <w:rPr>
@@ -1033,7 +979,7 @@
       </w:pPr>
     </w:pPrDefault>
   </w:docDefaults>
-  <w:latentStyles w:defLockedState="0" w:defUIPriority="99" w:defSemiHidden="0" w:defUnhideWhenUsed="0" w:defQFormat="0" w:count="375">
+  <w:latentStyles w:defLockedState="0" w:defUIPriority="99" w:defSemiHidden="0" w:defUnhideWhenUsed="0" w:defQFormat="0" w:count="376">
     <w:lsdException w:name="Normal" w:uiPriority="0" w:qFormat="1"/>
     <w:lsdException w:name="heading 1" w:uiPriority="9" w:qFormat="1"/>
     <w:lsdException w:name="heading 2" w:semiHidden="1" w:uiPriority="9" w:unhideWhenUsed="1" w:qFormat="1"/>
@@ -1139,7 +1085,6 @@
     <w:lsdException w:name="HTML Sample" w:semiHidden="1" w:unhideWhenUsed="1"/>
     <w:lsdException w:name="HTML Typewriter" w:semiHidden="1" w:unhideWhenUsed="1"/>
     <w:lsdException w:name="HTML Variable" w:semiHidden="1" w:unhideWhenUsed="1"/>
-    <w:lsdException w:name="Normal Table" w:semiHidden="1" w:unhideWhenUsed="1"/>
     <w:lsdException w:name="annotation subject" w:semiHidden="1" w:unhideWhenUsed="1"/>
     <w:lsdException w:name="No List" w:semiHidden="1" w:unhideWhenUsed="1"/>
     <w:lsdException w:name="Outline List 1" w:semiHidden="1" w:unhideWhenUsed="1"/>
@@ -1186,10 +1131,8 @@
     <w:lsdException w:name="Table Subtle 2" w:semiHidden="1" w:unhideWhenUsed="1"/>
     <w:lsdException w:name="Table Web 1" w:semiHidden="1" w:unhideWhenUsed="1"/>
     <w:lsdException w:name="Table Web 2" w:semiHidden="1" w:unhideWhenUsed="1"/>
-    <w:lsdException w:name="Table Web 3" w:semiHidden="1" w:unhideWhenUsed="1"/>
     <w:lsdException w:name="Balloon Text" w:semiHidden="1" w:unhideWhenUsed="1"/>
     <w:lsdException w:name="Table Grid" w:uiPriority="59"/>
-    <w:lsdException w:name="Table Theme" w:semiHidden="1" w:unhideWhenUsed="1"/>
     <w:lsdException w:name="Placeholder Text" w:semiHidden="1"/>
     <w:lsdException w:name="No Spacing" w:uiPriority="1" w:qFormat="1"/>
     <w:lsdException w:name="Light Shading" w:uiPriority="60"/>
@@ -1409,6 +1352,7 @@
     <w:lsdException w:name="Smart Hyperlink" w:semiHidden="1" w:unhideWhenUsed="1"/>
     <w:lsdException w:name="Hashtag" w:semiHidden="1" w:unhideWhenUsed="1"/>
     <w:lsdException w:name="Unresolved Mention" w:semiHidden="1" w:unhideWhenUsed="1"/>
+    <w:lsdException w:name="Smart Link" w:semiHidden="1" w:unhideWhenUsed="1"/>
   </w:latentStyles>
   <w:style w:type="paragraph" w:default="1" w:styleId="Standard">
     <w:name w:val="Normal"/>

</xml_diff>

<commit_message>
verbesserung gertiser (noch nicht fertig)
</commit_message>
<xml_diff>
--- a/AbstractT5.docx
+++ b/AbstractT5.docx
@@ -30,189 +30,399 @@
     </w:p>
     <w:p>
       <w:pPr>
+        <w:autoSpaceDE w:val="0"/>
+        <w:autoSpaceDN w:val="0"/>
+        <w:adjustRightInd w:val="0"/>
+        <w:spacing w:after="0"/>
         <w:jc w:val="both"/>
         <w:rPr>
           <w:rFonts w:ascii="Arial" w:hAnsi="Arial" w:cs="Arial"/>
-        </w:rPr>
-      </w:pPr>
-      <w:r>
-        <w:rPr>
-          <w:rFonts w:ascii="Arial" w:hAnsi="Arial" w:cs="Arial"/>
-        </w:rPr>
-        <w:t>Das Ziel dieser Arbeit ist es, eine</w:t>
-      </w:r>
-      <w:r>
-        <w:rPr>
-          <w:rFonts w:ascii="Arial" w:hAnsi="Arial" w:cs="Arial"/>
-        </w:rPr>
-        <w:t xml:space="preserve"> Software zu programmieren, welche eine</w:t>
-      </w:r>
-      <w:r>
-        <w:rPr>
-          <w:rFonts w:ascii="Arial" w:hAnsi="Arial" w:cs="Arial"/>
-        </w:rPr>
-        <w:t xml:space="preserve"> Sensitivitätsanalyse der Einfügedämpfung eines EMI-Filters</w:t>
-      </w:r>
-      <w:r>
-        <w:rPr>
-          <w:rFonts w:ascii="Arial" w:hAnsi="Arial" w:cs="Arial"/>
-        </w:rPr>
-        <w:t xml:space="preserve"> ermöglicht</w:t>
-      </w:r>
-      <w:r>
-        <w:rPr>
-          <w:rFonts w:ascii="Arial" w:hAnsi="Arial" w:cs="Arial"/>
-        </w:rPr>
-        <w:t>.</w:t>
-      </w:r>
-      <w:r>
-        <w:rPr>
-          <w:rFonts w:ascii="Arial" w:hAnsi="Arial" w:cs="Arial"/>
-        </w:rPr>
-        <w:t xml:space="preserve"> Dazu sollen die einzelnen Parameter eines Bauelements </w:t>
-      </w:r>
-      <w:r>
-        <w:rPr>
-          <w:rFonts w:ascii="Arial" w:hAnsi="Arial" w:cs="Arial"/>
-        </w:rPr>
-        <w:t>um</w:t>
-      </w:r>
-      <w:r>
-        <w:rPr>
-          <w:rFonts w:ascii="Arial" w:hAnsi="Arial" w:cs="Arial"/>
-        </w:rPr>
-        <w:t xml:space="preserve"> </w:t>
-      </w:r>
-      <w:r>
-        <w:rPr>
-          <w:rFonts w:ascii="Arial" w:hAnsi="Arial" w:cs="Arial"/>
-        </w:rPr>
-        <w:t xml:space="preserve">± </w:t>
-      </w:r>
-      <w:r>
-        <w:rPr>
-          <w:rFonts w:ascii="Arial" w:hAnsi="Arial" w:cs="Arial"/>
-        </w:rPr>
-        <w:t>30 % verstellt werden können</w:t>
-      </w:r>
-      <w:r>
-        <w:rPr>
-          <w:rFonts w:ascii="Arial" w:hAnsi="Arial" w:cs="Arial"/>
-        </w:rPr>
-        <w:t>,</w:t>
-      </w:r>
-      <w:r>
-        <w:rPr>
-          <w:rFonts w:ascii="Arial" w:hAnsi="Arial" w:cs="Arial"/>
-        </w:rPr>
-        <w:t xml:space="preserve"> die Veränderung des Filterverhalten</w:t>
-      </w:r>
-      <w:r>
-        <w:rPr>
-          <w:rFonts w:ascii="Arial" w:hAnsi="Arial" w:cs="Arial"/>
-        </w:rPr>
-        <w:t>s</w:t>
-      </w:r>
-      <w:r>
-        <w:rPr>
-          <w:rFonts w:ascii="Arial" w:hAnsi="Arial" w:cs="Arial"/>
-        </w:rPr>
-        <w:t xml:space="preserve"> soll in einer </w:t>
-      </w:r>
-      <w:proofErr w:type="spellStart"/>
-      <w:r>
-        <w:rPr>
-          <w:rFonts w:ascii="Arial" w:hAnsi="Arial" w:cs="Arial"/>
-        </w:rPr>
-        <w:t>Einfügedämpfung</w:t>
-      </w:r>
-      <w:proofErr w:type="spellEnd"/>
-      <w:r>
-        <w:rPr>
-          <w:rFonts w:ascii="Arial" w:hAnsi="Arial" w:cs="Arial"/>
-        </w:rPr>
-        <w:t xml:space="preserve">-Frequenz-Kurve </w:t>
-      </w:r>
-      <w:r>
-        <w:rPr>
-          <w:rFonts w:ascii="Arial" w:hAnsi="Arial" w:cs="Arial"/>
-        </w:rPr>
-        <w:t>ersichtlich sein.</w:t>
-      </w:r>
+          <w:color w:val="000000" w:themeColor="text1"/>
+        </w:rPr>
+      </w:pPr>
     </w:p>
     <w:p>
       <w:pPr>
+        <w:autoSpaceDE w:val="0"/>
+        <w:autoSpaceDN w:val="0"/>
+        <w:adjustRightInd w:val="0"/>
+        <w:spacing w:after="0"/>
         <w:jc w:val="both"/>
         <w:rPr>
           <w:rFonts w:ascii="Arial" w:hAnsi="Arial" w:cs="Arial"/>
-        </w:rPr>
-      </w:pPr>
-      <w:r>
-        <w:rPr>
-          <w:rFonts w:ascii="Arial" w:hAnsi="Arial" w:cs="Arial"/>
-        </w:rPr>
-        <w:t>Zur Realisierung der Software wurd</w:t>
-      </w:r>
-      <w:r>
-        <w:rPr>
-          <w:rFonts w:ascii="Arial" w:hAnsi="Arial" w:cs="Arial"/>
-        </w:rPr>
-        <w:t xml:space="preserve">e </w:t>
-      </w:r>
-      <w:r>
-        <w:rPr>
-          <w:rFonts w:ascii="Arial" w:hAnsi="Arial" w:cs="Arial"/>
-        </w:rPr>
-        <w:t>objektorientierte</w:t>
-      </w:r>
-      <w:r>
-        <w:rPr>
-          <w:rFonts w:ascii="Arial" w:hAnsi="Arial" w:cs="Arial"/>
-        </w:rPr>
-        <w:t xml:space="preserve"> Programmierung in der Sprache Java angewendet. Die Java-Spezifikation JavaFX </w:t>
-      </w:r>
-      <w:r>
-        <w:rPr>
-          <w:rFonts w:ascii="Arial" w:hAnsi="Arial" w:cs="Arial"/>
-        </w:rPr>
-        <w:t>s</w:t>
-      </w:r>
-      <w:r>
-        <w:rPr>
-          <w:rFonts w:ascii="Arial" w:hAnsi="Arial" w:cs="Arial"/>
-        </w:rPr>
-        <w:t>implifizierte zusätzlich die Programmierung der interaktiven Benutzeroberflächen, indem das Design klar von den Berechnungen getrennt wird</w:t>
-      </w:r>
-      <w:r>
-        <w:rPr>
-          <w:rFonts w:ascii="Arial" w:hAnsi="Arial" w:cs="Arial"/>
-        </w:rPr>
-        <w:t xml:space="preserve">. </w:t>
-      </w:r>
-      <w:r>
-        <w:rPr>
-          <w:rFonts w:ascii="Arial" w:hAnsi="Arial" w:cs="Arial"/>
-        </w:rPr>
-        <w:t xml:space="preserve">Um den Auftrag angemessen ausführen zu können, sind die elektrotechnischen Aspekte hinter den Störungsverhalten eines EMI-Filters erarbeitet und </w:t>
-      </w:r>
-      <w:r>
-        <w:rPr>
-          <w:rFonts w:ascii="Arial" w:hAnsi="Arial" w:cs="Arial"/>
-        </w:rPr>
-        <w:t xml:space="preserve">anschliessend </w:t>
-      </w:r>
-      <w:r>
-        <w:rPr>
-          <w:rFonts w:ascii="Arial" w:hAnsi="Arial" w:cs="Arial"/>
-        </w:rPr>
-        <w:t>in die Software implementiert worden.</w:t>
+          <w:i/>
+          <w:color w:val="000000" w:themeColor="text1"/>
+        </w:rPr>
+      </w:pPr>
+      <w:r>
+        <w:rPr>
+          <w:rFonts w:ascii="Arial" w:hAnsi="Arial" w:cs="Arial"/>
+          <w:i/>
+          <w:color w:val="000000" w:themeColor="text1"/>
+        </w:rPr>
+        <w:t xml:space="preserve">Jedes Elektrogerät enthält heutzutage einen Filter. Der Filter dient </w:t>
+      </w:r>
+      <w:r>
+        <w:rPr>
+          <w:rFonts w:ascii="Arial" w:hAnsi="Arial" w:cs="Arial"/>
+          <w:i/>
+          <w:color w:val="000000" w:themeColor="text1"/>
+        </w:rPr>
+        <w:t xml:space="preserve">dem Gerät, um andere Geräte nicht zu stören und umgekehrt. Dieser Filter besteht aus verschiedenen realen Bauteilen, welche einen Einfluss auf die Dämpfungen des Filters haben. Für die Herstellung von solchen EMI Filtern ist es sinnvoll, den Einfluss der einzelnen Bauteile zu kennen. Dafür eignet sich ein Tool, in dem man die Werte der verschiedenen Bauteile verändern kann und die Veränderung der </w:t>
+      </w:r>
+      <w:proofErr w:type="spellStart"/>
+      <w:r>
+        <w:rPr>
+          <w:rFonts w:ascii="Arial" w:hAnsi="Arial" w:cs="Arial"/>
+          <w:i/>
+          <w:color w:val="000000" w:themeColor="text1"/>
+        </w:rPr>
+        <w:t>Einfügedämpfungen</w:t>
+      </w:r>
+      <w:proofErr w:type="spellEnd"/>
+      <w:r>
+        <w:rPr>
+          <w:rFonts w:ascii="Arial" w:hAnsi="Arial" w:cs="Arial"/>
+          <w:i/>
+          <w:color w:val="000000" w:themeColor="text1"/>
+        </w:rPr>
+        <w:t xml:space="preserve"> graphisch darstellt. Die Firma Schaffner Group produziert EMI Filter und hat der Fachhochschule Nordwestschweiz den Auftrag zu dieser Arbeit gegeben. </w:t>
       </w:r>
     </w:p>
     <w:p>
       <w:pPr>
+        <w:autoSpaceDE w:val="0"/>
+        <w:autoSpaceDN w:val="0"/>
+        <w:adjustRightInd w:val="0"/>
+        <w:spacing w:after="0"/>
         <w:jc w:val="both"/>
         <w:rPr>
           <w:rFonts w:ascii="Arial" w:hAnsi="Arial" w:cs="Arial"/>
+          <w:b/>
+          <w:bCs/>
+          <w:sz w:val="28"/>
+          <w:szCs w:val="28"/>
+        </w:rPr>
+      </w:pPr>
+    </w:p>
+    <w:p>
+      <w:pPr>
+        <w:jc w:val="both"/>
+        <w:rPr>
+          <w:rFonts w:ascii="Arial" w:hAnsi="Arial" w:cs="Arial"/>
+        </w:rPr>
+      </w:pPr>
+      <w:r>
+        <w:rPr>
+          <w:rFonts w:ascii="Arial" w:hAnsi="Arial" w:cs="Arial"/>
+        </w:rPr>
+        <w:t>Das Ziel dieser Arbeit ist es, eine</w:t>
+      </w:r>
+      <w:r>
+        <w:rPr>
+          <w:rFonts w:ascii="Arial" w:hAnsi="Arial" w:cs="Arial"/>
+        </w:rPr>
+        <w:t xml:space="preserve"> Software zu programmieren, welche eine</w:t>
+      </w:r>
+      <w:r>
+        <w:rPr>
+          <w:rFonts w:ascii="Arial" w:hAnsi="Arial" w:cs="Arial"/>
+        </w:rPr>
+        <w:t xml:space="preserve"> Sensitivitätsanalyse der Einfügedämpfung eines EMI-Filters</w:t>
+      </w:r>
+      <w:r>
+        <w:rPr>
+          <w:rFonts w:ascii="Arial" w:hAnsi="Arial" w:cs="Arial"/>
+        </w:rPr>
+        <w:t xml:space="preserve"> ermöglicht</w:t>
+      </w:r>
+      <w:r>
+        <w:rPr>
+          <w:rFonts w:ascii="Arial" w:hAnsi="Arial" w:cs="Arial"/>
+        </w:rPr>
+        <w:t>.</w:t>
+      </w:r>
+      <w:r>
+        <w:rPr>
+          <w:rFonts w:ascii="Arial" w:hAnsi="Arial" w:cs="Arial"/>
+        </w:rPr>
+        <w:t xml:space="preserve"> Dazu sollen die einzelnen Parameter eines Bauelements </w:t>
+      </w:r>
+      <w:r>
+        <w:rPr>
+          <w:rFonts w:ascii="Arial" w:hAnsi="Arial" w:cs="Arial"/>
+        </w:rPr>
+        <w:t>um</w:t>
+      </w:r>
+      <w:r>
+        <w:rPr>
+          <w:rFonts w:ascii="Arial" w:hAnsi="Arial" w:cs="Arial"/>
+        </w:rPr>
+        <w:t xml:space="preserve"> </w:t>
+      </w:r>
+      <w:r>
+        <w:rPr>
+          <w:rFonts w:ascii="Arial" w:hAnsi="Arial" w:cs="Arial"/>
+        </w:rPr>
+        <w:t xml:space="preserve">± </w:t>
+      </w:r>
+      <w:r>
+        <w:rPr>
+          <w:rFonts w:ascii="Arial" w:hAnsi="Arial" w:cs="Arial"/>
+        </w:rPr>
+        <w:t>30 % verstellt werden können</w:t>
+      </w:r>
+      <w:r>
+        <w:rPr>
+          <w:rFonts w:ascii="Arial" w:hAnsi="Arial" w:cs="Arial"/>
+        </w:rPr>
+        <w:t>,</w:t>
+      </w:r>
+      <w:r>
+        <w:rPr>
+          <w:rFonts w:ascii="Arial" w:hAnsi="Arial" w:cs="Arial"/>
+        </w:rPr>
+        <w:t xml:space="preserve"> die Veränderung des Filterverhalten</w:t>
+      </w:r>
+      <w:r>
+        <w:rPr>
+          <w:rFonts w:ascii="Arial" w:hAnsi="Arial" w:cs="Arial"/>
+        </w:rPr>
+        <w:t>s</w:t>
+      </w:r>
+      <w:r>
+        <w:rPr>
+          <w:rFonts w:ascii="Arial" w:hAnsi="Arial" w:cs="Arial"/>
+        </w:rPr>
+        <w:t xml:space="preserve"> soll in einer </w:t>
+      </w:r>
+      <w:proofErr w:type="spellStart"/>
+      <w:r>
+        <w:rPr>
+          <w:rFonts w:ascii="Arial" w:hAnsi="Arial" w:cs="Arial"/>
+        </w:rPr>
+        <w:t>Einfügedämpfung</w:t>
+      </w:r>
+      <w:proofErr w:type="spellEnd"/>
+      <w:r>
+        <w:rPr>
+          <w:rFonts w:ascii="Arial" w:hAnsi="Arial" w:cs="Arial"/>
+        </w:rPr>
+        <w:t xml:space="preserve">-Frequenz-Kurve </w:t>
+      </w:r>
+      <w:r>
+        <w:rPr>
+          <w:rFonts w:ascii="Arial" w:hAnsi="Arial" w:cs="Arial"/>
+        </w:rPr>
+        <w:t>ersichtlich sein.</w:t>
+      </w:r>
+      <w:r>
+        <w:rPr>
+          <w:rFonts w:ascii="Arial" w:hAnsi="Arial" w:cs="Arial"/>
+        </w:rPr>
+        <w:t xml:space="preserve"> </w:t>
+      </w:r>
+      <w:r>
+        <w:rPr>
+          <w:rFonts w:ascii="Arial" w:hAnsi="Arial" w:cs="Arial"/>
+        </w:rPr>
+        <w:t xml:space="preserve"> </w:t>
+      </w:r>
+      <w:r>
+        <w:rPr>
+          <w:rFonts w:ascii="Arial" w:hAnsi="Arial" w:cs="Arial"/>
+        </w:rPr>
+        <w:t>Ausserdem</w:t>
+      </w:r>
+      <w:r>
+        <w:rPr>
+          <w:rFonts w:ascii="Arial" w:hAnsi="Arial" w:cs="Arial"/>
+        </w:rPr>
+        <w:t xml:space="preserve"> müssen die Schaltungen des Filters analysiert werden und so vereinfacht werden, dass die Berechnungen möglichst einfach </w:t>
+      </w:r>
+      <w:r>
+        <w:rPr>
+          <w:rFonts w:ascii="Arial" w:hAnsi="Arial" w:cs="Arial"/>
+        </w:rPr>
+        <w:t>in die Software implementiert werden können.</w:t>
+      </w:r>
+      <w:r>
+        <w:rPr>
+          <w:rFonts w:ascii="Arial" w:hAnsi="Arial" w:cs="Arial"/>
+        </w:rPr>
+        <w:t xml:space="preserve"> </w:t>
+      </w:r>
+      <w:r>
+        <w:rPr>
+          <w:rFonts w:ascii="Arial" w:hAnsi="Arial" w:cs="Arial"/>
+        </w:rPr>
+        <w:t>Die Darstellung der Software soll in Form eines «DJ-Mischpults» sein. Die Werte</w:t>
+      </w:r>
+      <w:r>
+        <w:rPr>
+          <w:rFonts w:ascii="Arial" w:hAnsi="Arial" w:cs="Arial"/>
+        </w:rPr>
+        <w:t xml:space="preserve"> der</w:t>
+      </w:r>
+      <w:r>
+        <w:rPr>
+          <w:rFonts w:ascii="Arial" w:hAnsi="Arial" w:cs="Arial"/>
+        </w:rPr>
+        <w:t xml:space="preserve"> Parameter der Schaltung sollen mit einem Slider und durch nummerische Eingabe verändert werden können. </w:t>
+      </w:r>
+      <w:r>
+        <w:rPr>
+          <w:rFonts w:ascii="Arial" w:hAnsi="Arial" w:cs="Arial"/>
+        </w:rPr>
+        <w:t xml:space="preserve">Zusätzlich soll die Software die beiden Graphen und die Schemas der Schaltung aufzeigen. </w:t>
+      </w:r>
+    </w:p>
+    <w:p>
+      <w:pPr>
+        <w:jc w:val="both"/>
+        <w:rPr>
+          <w:rFonts w:ascii="Arial" w:hAnsi="Arial" w:cs="Arial"/>
+          <w:i/>
+        </w:rPr>
+      </w:pPr>
+      <w:r>
+        <w:rPr>
+          <w:rFonts w:ascii="Arial" w:hAnsi="Arial" w:cs="Arial"/>
+        </w:rPr>
+        <w:t>Für die</w:t>
+      </w:r>
+      <w:r>
+        <w:rPr>
+          <w:rFonts w:ascii="Arial" w:hAnsi="Arial" w:cs="Arial"/>
+        </w:rPr>
+        <w:t xml:space="preserve"> </w:t>
+      </w:r>
+      <w:r>
+        <w:rPr>
+          <w:rFonts w:ascii="Arial" w:hAnsi="Arial" w:cs="Arial"/>
+        </w:rPr>
+        <w:t xml:space="preserve">Software </w:t>
+      </w:r>
+      <w:r>
+        <w:rPr>
+          <w:rFonts w:ascii="Arial" w:hAnsi="Arial" w:cs="Arial"/>
+        </w:rPr>
+        <w:t>eignet sich</w:t>
+      </w:r>
+      <w:r>
+        <w:rPr>
+          <w:rFonts w:ascii="Arial" w:hAnsi="Arial" w:cs="Arial"/>
+        </w:rPr>
+        <w:t xml:space="preserve"> </w:t>
+      </w:r>
+      <w:r>
+        <w:rPr>
+          <w:rFonts w:ascii="Arial" w:hAnsi="Arial" w:cs="Arial"/>
+        </w:rPr>
+        <w:t>objektorientierte</w:t>
+      </w:r>
+      <w:r>
+        <w:rPr>
+          <w:rFonts w:ascii="Arial" w:hAnsi="Arial" w:cs="Arial"/>
+        </w:rPr>
+        <w:t xml:space="preserve"> Programmierung in Java</w:t>
+      </w:r>
+      <w:r>
+        <w:rPr>
+          <w:rFonts w:ascii="Arial" w:hAnsi="Arial" w:cs="Arial"/>
+        </w:rPr>
+        <w:t>.</w:t>
+      </w:r>
+      <w:r>
+        <w:rPr>
+          <w:rFonts w:ascii="Arial" w:hAnsi="Arial" w:cs="Arial"/>
+        </w:rPr>
+        <w:t xml:space="preserve"> </w:t>
+      </w:r>
+      <w:r>
+        <w:rPr>
+          <w:rFonts w:ascii="Arial" w:hAnsi="Arial" w:cs="Arial"/>
+        </w:rPr>
+        <w:t xml:space="preserve">Die Java-Spezifikation JavaFX </w:t>
+      </w:r>
+      <w:r>
+        <w:rPr>
+          <w:rFonts w:ascii="Arial" w:hAnsi="Arial" w:cs="Arial"/>
+        </w:rPr>
+        <w:t>s</w:t>
+      </w:r>
+      <w:r>
+        <w:rPr>
+          <w:rFonts w:ascii="Arial" w:hAnsi="Arial" w:cs="Arial"/>
+        </w:rPr>
+        <w:t>implifiziert zusätzlich die Programmierung der interaktiven Benutzeroberflächen, indem das Design klar von den Berechnungen getrennt wird</w:t>
+      </w:r>
+      <w:r>
+        <w:rPr>
+          <w:rFonts w:ascii="Arial" w:hAnsi="Arial" w:cs="Arial"/>
+        </w:rPr>
+        <w:t xml:space="preserve">. </w:t>
+      </w:r>
+      <w:r>
+        <w:rPr>
+          <w:rFonts w:ascii="Arial" w:hAnsi="Arial" w:cs="Arial"/>
+        </w:rPr>
+        <w:t xml:space="preserve">Die Berechnungen sind erst mit </w:t>
+      </w:r>
+      <w:proofErr w:type="spellStart"/>
+      <w:r>
+        <w:rPr>
+          <w:rFonts w:ascii="Arial" w:hAnsi="Arial" w:cs="Arial"/>
+        </w:rPr>
+        <w:t>Matlab</w:t>
+      </w:r>
+      <w:proofErr w:type="spellEnd"/>
+      <w:r>
+        <w:rPr>
+          <w:rFonts w:ascii="Arial" w:hAnsi="Arial" w:cs="Arial"/>
+        </w:rPr>
+        <w:t xml:space="preserve"> gemacht worden</w:t>
+      </w:r>
+      <w:r>
+        <w:rPr>
+          <w:rFonts w:ascii="Arial" w:hAnsi="Arial" w:cs="Arial"/>
+        </w:rPr>
+        <w:t xml:space="preserve">. </w:t>
+      </w:r>
+      <w:r>
+        <w:rPr>
+          <w:rFonts w:ascii="Arial" w:hAnsi="Arial" w:cs="Arial"/>
+        </w:rPr>
+        <w:t xml:space="preserve"> </w:t>
+      </w:r>
+      <w:r>
+        <w:rPr>
+          <w:rFonts w:ascii="Arial" w:hAnsi="Arial" w:cs="Arial"/>
+          <w:i/>
+        </w:rPr>
+        <w:t xml:space="preserve">Um den Auftrag angemessen ausführen zu können, sind die elektrotechnischen Aspekte hinter den Störungsverhalten eines EMI-Filters erarbeitet und </w:t>
+      </w:r>
+      <w:r>
+        <w:rPr>
+          <w:rFonts w:ascii="Arial" w:hAnsi="Arial" w:cs="Arial"/>
+          <w:i/>
+        </w:rPr>
+        <w:t xml:space="preserve">anschliessend </w:t>
+      </w:r>
+      <w:r>
+        <w:rPr>
+          <w:rFonts w:ascii="Arial" w:hAnsi="Arial" w:cs="Arial"/>
+          <w:i/>
+        </w:rPr>
+        <w:t>in die Software implementiert worden.</w:t>
+      </w:r>
+    </w:p>
+    <w:p>
+      <w:pPr>
+        <w:jc w:val="both"/>
+        <w:rPr>
+          <w:rFonts w:ascii="Arial" w:hAnsi="Arial" w:cs="Arial"/>
+          <w:i/>
         </w:rPr>
       </w:pPr>
       <w:r>
@@ -279,7 +489,31 @@
         <w:rPr>
           <w:rFonts w:ascii="Arial" w:hAnsi="Arial" w:cs="Arial"/>
         </w:rPr>
-        <w:t xml:space="preserve"> auf einen Graphen wird </w:t>
+        <w:t xml:space="preserve"> auf einen</w:t>
+      </w:r>
+      <w:r>
+        <w:rPr>
+          <w:rFonts w:ascii="Arial" w:hAnsi="Arial" w:cs="Arial"/>
+        </w:rPr>
+        <w:t xml:space="preserve"> der beiden</w:t>
+      </w:r>
+      <w:r>
+        <w:rPr>
+          <w:rFonts w:ascii="Arial" w:hAnsi="Arial" w:cs="Arial"/>
+        </w:rPr>
+        <w:t xml:space="preserve"> Graphen </w:t>
+      </w:r>
+      <w:r>
+        <w:rPr>
+          <w:rFonts w:ascii="Arial" w:hAnsi="Arial" w:cs="Arial"/>
+        </w:rPr>
+        <w:t>soll</w:t>
+      </w:r>
+      <w:r>
+        <w:rPr>
+          <w:rFonts w:ascii="Arial" w:hAnsi="Arial" w:cs="Arial"/>
+        </w:rPr>
+        <w:t xml:space="preserve"> </w:t>
       </w:r>
       <w:r>
         <w:rPr>
@@ -303,31 +537,22 @@
         <w:rPr>
           <w:rFonts w:ascii="Arial" w:hAnsi="Arial" w:cs="Arial"/>
         </w:rPr>
-        <w:t>. Zusätzlich kann man durch</w:t>
-      </w:r>
-      <w:r>
+        <w:t xml:space="preserve"> werden</w:t>
+      </w:r>
+      <w:r>
+        <w:rPr>
+          <w:rFonts w:ascii="Arial" w:hAnsi="Arial" w:cs="Arial"/>
+        </w:rPr>
+        <w:t>. Darunter</w:t>
+      </w:r>
+      <w:r>
+        <w:rPr>
+          <w:rFonts w:ascii="Arial" w:hAnsi="Arial" w:cs="Arial"/>
+        </w:rPr>
         <w:t xml:space="preserve"> </w:t>
       </w:r>
       <w:r>
         <w:rPr>
-          <w:rFonts w:ascii="Arial" w:hAnsi="Arial"/>
-        </w:rPr>
-        <w:t xml:space="preserve">ziehen </w:t>
-      </w:r>
-      <w:r>
-        <w:rPr>
-          <w:rFonts w:ascii="Arial" w:hAnsi="Arial" w:cs="Arial"/>
-        </w:rPr>
-        <w:t>in den Graphen hinein und wieder heraus zoomen. Darunter</w:t>
-      </w:r>
-      <w:r>
-        <w:rPr>
-          <w:rFonts w:ascii="Arial" w:hAnsi="Arial" w:cs="Arial"/>
-        </w:rPr>
-        <w:t xml:space="preserve"> </w:t>
-      </w:r>
-      <w:r>
-        <w:rPr>
           <w:rFonts w:ascii="Arial" w:hAnsi="Arial" w:cs="Arial"/>
         </w:rPr>
         <w:t>be</w:t>
@@ -348,13 +573,37 @@
         <w:rPr>
           <w:rFonts w:ascii="Arial" w:hAnsi="Arial" w:cs="Arial"/>
         </w:rPr>
-        <w:t xml:space="preserve"> das Mischpult, welches jedem Parameter einen Slider zuordnet.</w:t>
-      </w:r>
-      <w:r>
-        <w:rPr>
-          <w:rFonts w:ascii="Arial" w:hAnsi="Arial" w:cs="Arial"/>
-        </w:rPr>
-        <w:t xml:space="preserve"> Wenn man mit der Maus über einen Slider fährt, werden die dazugehörigen </w:t>
+        <w:t xml:space="preserve"> das Mischpult, welches jedem Parameter </w:t>
+      </w:r>
+      <w:r>
+        <w:rPr>
+          <w:rFonts w:ascii="Arial" w:hAnsi="Arial" w:cs="Arial"/>
+        </w:rPr>
+        <w:t xml:space="preserve">des Filters </w:t>
+      </w:r>
+      <w:r>
+        <w:rPr>
+          <w:rFonts w:ascii="Arial" w:hAnsi="Arial" w:cs="Arial"/>
+        </w:rPr>
+        <w:t>einen Slider zuordnet.</w:t>
+      </w:r>
+      <w:r>
+        <w:rPr>
+          <w:rFonts w:ascii="Arial" w:hAnsi="Arial" w:cs="Arial"/>
+        </w:rPr>
+        <w:t xml:space="preserve"> Wenn mit der Maus über einen Slider</w:t>
+      </w:r>
+      <w:r>
+        <w:rPr>
+          <w:rFonts w:ascii="Arial" w:hAnsi="Arial" w:cs="Arial"/>
+        </w:rPr>
+        <w:t xml:space="preserve"> gefahren wird</w:t>
+      </w:r>
+      <w:r>
+        <w:rPr>
+          <w:rFonts w:ascii="Arial" w:hAnsi="Arial" w:cs="Arial"/>
+        </w:rPr>
+        <w:t xml:space="preserve">, werden die dazugehörigen </w:t>
       </w:r>
       <w:r>
         <w:rPr>
@@ -366,57 +615,19 @@
         <w:rPr>
           <w:rFonts w:ascii="Arial" w:hAnsi="Arial" w:cs="Arial"/>
         </w:rPr>
-        <w:t xml:space="preserve"> von ± 30% im Graphen farbig angezeigt. Wenn man den Slider durch Anklicken verschiebt, passen sich die Werte des Parameters und die Kurve an. Durch</w:t>
-      </w:r>
-      <w:r>
-        <w:rPr>
-          <w:rFonts w:ascii="Arial" w:hAnsi="Arial" w:cs="Arial"/>
-        </w:rPr>
-        <w:t xml:space="preserve"> da</w:t>
-      </w:r>
-      <w:r>
-        <w:rPr>
-          <w:rFonts w:ascii="Arial" w:hAnsi="Arial" w:cs="Arial"/>
-        </w:rPr>
-        <w:t xml:space="preserve">s Anklicken des Buttons oben rechts in den </w:t>
-      </w:r>
-      <w:proofErr w:type="spellStart"/>
-      <w:r>
-        <w:rPr>
-          <w:rFonts w:ascii="Arial" w:hAnsi="Arial" w:cs="Arial"/>
-        </w:rPr>
-        <w:t>Sliderfeldern</w:t>
-      </w:r>
-      <w:proofErr w:type="spellEnd"/>
-      <w:r>
-        <w:rPr>
-          <w:rFonts w:ascii="Arial" w:hAnsi="Arial" w:cs="Arial"/>
-        </w:rPr>
-        <w:t xml:space="preserve">, erscheinen Textfelder, in denen die Werte der </w:t>
-      </w:r>
-      <w:r>
-        <w:rPr>
-          <w:rFonts w:ascii="Arial" w:hAnsi="Arial" w:cs="Arial"/>
-        </w:rPr>
-        <w:t xml:space="preserve">einzelnen </w:t>
-      </w:r>
-      <w:r>
-        <w:rPr>
-          <w:rFonts w:ascii="Arial" w:hAnsi="Arial" w:cs="Arial"/>
-        </w:rPr>
-        <w:t>Komponenten manuell</w:t>
-      </w:r>
-      <w:r>
-        <w:rPr>
-          <w:rFonts w:ascii="Arial" w:hAnsi="Arial" w:cs="Arial"/>
-        </w:rPr>
-        <w:t xml:space="preserve"> in </w:t>
-      </w:r>
-      <w:r>
-        <w:rPr>
-          <w:rFonts w:ascii="Arial" w:hAnsi="Arial" w:cs="Arial"/>
-        </w:rPr>
-        <w:t xml:space="preserve">ENG- </w:t>
+        <w:t xml:space="preserve"> von ± 30% im Graphen farbig angezeigt. </w:t>
+      </w:r>
+      <w:r>
+        <w:rPr>
+          <w:rFonts w:ascii="Arial" w:hAnsi="Arial" w:cs="Arial"/>
+        </w:rPr>
+        <w:t>Durch Anklicken der</w:t>
+      </w:r>
+      <w:r>
+        <w:rPr>
+          <w:rFonts w:ascii="Arial" w:hAnsi="Arial" w:cs="Arial"/>
+        </w:rPr>
+        <w:t xml:space="preserve"> Slider, passen sich die Werte de</w:t>
       </w:r>
       <w:bookmarkStart w:id="0" w:name="_GoBack"/>
       <w:bookmarkEnd w:id="0"/>
@@ -424,7 +635,75 @@
         <w:rPr>
           <w:rFonts w:ascii="Arial" w:hAnsi="Arial" w:cs="Arial"/>
         </w:rPr>
-        <w:t xml:space="preserve">Format </w:t>
+        <w:t xml:space="preserve">s Parameters und die Kurve an. </w:t>
+      </w:r>
+      <w:r>
+        <w:rPr>
+          <w:rFonts w:ascii="Arial" w:hAnsi="Arial" w:cs="Arial"/>
+        </w:rPr>
+        <w:t xml:space="preserve">Die </w:t>
+      </w:r>
+      <w:r>
+        <w:rPr>
+          <w:rFonts w:ascii="Arial" w:hAnsi="Arial" w:cs="Arial"/>
+        </w:rPr>
+        <w:t xml:space="preserve">Buttons oben rechts in den </w:t>
+      </w:r>
+      <w:proofErr w:type="spellStart"/>
+      <w:r>
+        <w:rPr>
+          <w:rFonts w:ascii="Arial" w:hAnsi="Arial" w:cs="Arial"/>
+        </w:rPr>
+        <w:t>Sliderfeldern</w:t>
+      </w:r>
+      <w:proofErr w:type="spellEnd"/>
+      <w:r>
+        <w:rPr>
+          <w:rFonts w:ascii="Arial" w:hAnsi="Arial" w:cs="Arial"/>
+        </w:rPr>
+        <w:t xml:space="preserve"> ermöglichen den Wechsel zur Textfeldanzeige</w:t>
+      </w:r>
+      <w:r>
+        <w:rPr>
+          <w:rFonts w:ascii="Arial" w:hAnsi="Arial" w:cs="Arial"/>
+        </w:rPr>
+        <w:t>, in denen</w:t>
+      </w:r>
+      <w:r>
+        <w:rPr>
+          <w:rFonts w:ascii="Arial" w:hAnsi="Arial" w:cs="Arial"/>
+        </w:rPr>
+        <w:t xml:space="preserve"> dann</w:t>
+      </w:r>
+      <w:r>
+        <w:rPr>
+          <w:rFonts w:ascii="Arial" w:hAnsi="Arial" w:cs="Arial"/>
+        </w:rPr>
+        <w:t xml:space="preserve"> die Werte der </w:t>
+      </w:r>
+      <w:r>
+        <w:rPr>
+          <w:rFonts w:ascii="Arial" w:hAnsi="Arial" w:cs="Arial"/>
+        </w:rPr>
+        <w:t xml:space="preserve">einzelnen </w:t>
+      </w:r>
+      <w:r>
+        <w:rPr>
+          <w:rFonts w:ascii="Arial" w:hAnsi="Arial" w:cs="Arial"/>
+        </w:rPr>
+        <w:t>Komponenten manuell</w:t>
+      </w:r>
+      <w:r>
+        <w:rPr>
+          <w:rFonts w:ascii="Arial" w:hAnsi="Arial" w:cs="Arial"/>
+        </w:rPr>
+        <w:t xml:space="preserve"> in </w:t>
+      </w:r>
+      <w:r>
+        <w:rPr>
+          <w:rFonts w:ascii="Arial" w:hAnsi="Arial" w:cs="Arial"/>
+        </w:rPr>
+        <w:t xml:space="preserve">ENG- Format </w:t>
       </w:r>
       <w:r>
         <w:rPr>
@@ -586,7 +865,7 @@
         <w:noProof/>
         <w:sz w:val="18"/>
       </w:rPr>
-      <w:t>21.05.2019</w:t>
+      <w:t>31.05.2019</w:t>
     </w:r>
     <w:r>
       <w:rPr>
@@ -1085,6 +1364,7 @@
     <w:lsdException w:name="HTML Sample" w:semiHidden="1" w:unhideWhenUsed="1"/>
     <w:lsdException w:name="HTML Typewriter" w:semiHidden="1" w:unhideWhenUsed="1"/>
     <w:lsdException w:name="HTML Variable" w:semiHidden="1" w:unhideWhenUsed="1"/>
+    <w:lsdException w:name="Normal Table" w:semiHidden="1" w:unhideWhenUsed="1"/>
     <w:lsdException w:name="annotation subject" w:semiHidden="1" w:unhideWhenUsed="1"/>
     <w:lsdException w:name="No List" w:semiHidden="1" w:unhideWhenUsed="1"/>
     <w:lsdException w:name="Outline List 1" w:semiHidden="1" w:unhideWhenUsed="1"/>
@@ -1131,8 +1411,10 @@
     <w:lsdException w:name="Table Subtle 2" w:semiHidden="1" w:unhideWhenUsed="1"/>
     <w:lsdException w:name="Table Web 1" w:semiHidden="1" w:unhideWhenUsed="1"/>
     <w:lsdException w:name="Table Web 2" w:semiHidden="1" w:unhideWhenUsed="1"/>
+    <w:lsdException w:name="Table Web 3" w:semiHidden="1" w:unhideWhenUsed="1"/>
     <w:lsdException w:name="Balloon Text" w:semiHidden="1" w:unhideWhenUsed="1"/>
     <w:lsdException w:name="Table Grid" w:uiPriority="59"/>
+    <w:lsdException w:name="Table Theme" w:semiHidden="1" w:unhideWhenUsed="1"/>
     <w:lsdException w:name="Placeholder Text" w:semiHidden="1"/>
     <w:lsdException w:name="No Spacing" w:uiPriority="1" w:qFormat="1"/>
     <w:lsdException w:name="Light Shading" w:uiPriority="60"/>

</xml_diff>